<commit_message>
change to draft.docx as test
</commit_message>
<xml_diff>
--- a/ESOF-docs/geoserver - draft.docx
+++ b/ESOF-docs/geoserver - draft.docx
@@ -14,6 +14,14 @@
         </w:rPr>
         <w:t>.Abstract</w:t>
       </w:r>
+      <w:r>
+        <w:rPr>
+          <w:lang w:val="en-US"/>
+        </w:rPr>
+        <w:t>(ss)</w:t>
+      </w:r>
+      <w:bookmarkStart w:id="0" w:name="_GoBack"/>
+      <w:bookmarkEnd w:id="0"/>
     </w:p>
     <w:p>
       <w:pPr>
@@ -37,62 +45,20 @@
         <w:rPr>
           <w:lang w:val="en-US"/>
         </w:rPr>
-        <w:t xml:space="preserve">processes used by the team developing </w:t>
-      </w:r>
-      <w:proofErr w:type="spellStart"/>
-      <w:r>
-        <w:rPr>
-          <w:lang w:val="en-US"/>
-        </w:rPr>
-        <w:t>GeoServer</w:t>
-      </w:r>
-      <w:proofErr w:type="spellEnd"/>
-      <w:r>
-        <w:rPr>
-          <w:lang w:val="en-US"/>
-        </w:rPr>
-        <w:t xml:space="preserve">, as well as the project management </w:t>
-      </w:r>
-      <w:proofErr w:type="gramStart"/>
-      <w:r>
-        <w:rPr>
-          <w:lang w:val="en-US"/>
-        </w:rPr>
-        <w:t>strategies(</w:t>
-      </w:r>
-      <w:proofErr w:type="gramEnd"/>
-      <w:r>
-        <w:rPr>
-          <w:lang w:val="en-US"/>
-        </w:rPr>
-        <w:t>TODO:?) they use.</w:t>
-      </w:r>
-    </w:p>
-    <w:p>
-      <w:pPr>
-        <w:rPr>
-          <w:lang w:val="en-US"/>
-        </w:rPr>
-      </w:pPr>
-      <w:r>
-        <w:rPr>
-          <w:lang w:val="en-US"/>
-        </w:rPr>
-        <w:t>Regarding software process we will be going over how the different typical phases of most process models are/</w:t>
-      </w:r>
-      <w:proofErr w:type="gramStart"/>
-      <w:r>
-        <w:rPr>
-          <w:lang w:val="en-US"/>
-        </w:rPr>
-        <w:t>were(</w:t>
-      </w:r>
-      <w:proofErr w:type="gramEnd"/>
-      <w:r>
-        <w:rPr>
-          <w:lang w:val="en-US"/>
-        </w:rPr>
-        <w:t>TODO:?) handled by the developers followed by an analysis of which models best fit what they have been doing.</w:t>
+        <w:t>processes used by the team developing GeoServer, as well as the project management strategies(TODO:?) they use.</w:t>
+      </w:r>
+    </w:p>
+    <w:p>
+      <w:pPr>
+        <w:rPr>
+          <w:lang w:val="en-US"/>
+        </w:rPr>
+      </w:pPr>
+      <w:r>
+        <w:rPr>
+          <w:lang w:val="en-US"/>
+        </w:rPr>
+        <w:t>Regarding software process we will be going over how the different typical phases of most process models are/were(TODO:?) handled by the developers followed by an analysis of which models best fit what they have been doing.</w:t>
       </w:r>
     </w:p>
     <w:p>
@@ -121,19 +87,11 @@
           <w:lang w:val="en-US"/>
         </w:rPr>
       </w:pPr>
-      <w:proofErr w:type="spellStart"/>
-      <w:r>
-        <w:rPr>
-          <w:lang w:val="en-US"/>
-        </w:rPr>
-        <w:t>GeoServer</w:t>
-      </w:r>
-      <w:proofErr w:type="spellEnd"/>
-      <w:r>
-        <w:rPr>
-          <w:lang w:val="en-US"/>
-        </w:rPr>
-        <w:t xml:space="preserve"> is an open source software server developed by hundreds of contributors.</w:t>
+      <w:r>
+        <w:rPr>
+          <w:lang w:val="en-US"/>
+        </w:rPr>
+        <w:t>GeoServer is an open source software server developed by hundreds of contributors.</w:t>
       </w:r>
       <w:r>
         <w:rPr>
@@ -232,21 +190,7 @@
         <w:rPr>
           <w:lang w:val="en-US"/>
         </w:rPr>
-        <w:t xml:space="preserve">The </w:t>
-      </w:r>
-      <w:proofErr w:type="spellStart"/>
-      <w:r>
-        <w:rPr>
-          <w:lang w:val="en-US"/>
-        </w:rPr>
-        <w:t>GeoServer</w:t>
-      </w:r>
-      <w:proofErr w:type="spellEnd"/>
-      <w:r>
-        <w:rPr>
-          <w:lang w:val="en-US"/>
-        </w:rPr>
-        <w:t xml:space="preserve"> project uses JIRA as their issue/bug tracking s</w:t>
+        <w:t>The GeoServer project uses JIRA as their issue/bug tracking s</w:t>
       </w:r>
       <w:r>
         <w:rPr>
@@ -265,35 +209,7 @@
         <w:rPr>
           <w:lang w:val="en-US"/>
         </w:rPr>
-        <w:t xml:space="preserve">In order to provide some control and leadership to the development of </w:t>
-      </w:r>
-      <w:proofErr w:type="spellStart"/>
-      <w:r>
-        <w:rPr>
-          <w:lang w:val="en-US"/>
-        </w:rPr>
-        <w:t>geoserver</w:t>
-      </w:r>
-      <w:proofErr w:type="spellEnd"/>
-      <w:r>
-        <w:rPr>
-          <w:lang w:val="en-US"/>
-        </w:rPr>
-        <w:t xml:space="preserve"> the developers use what they call a “Project Steering Committee” (PSC). The PSC is responsible for determining the direction the project takes, what changes are made to the core code, what major features are added and it also has the decision on any change that may affect the </w:t>
-      </w:r>
-      <w:proofErr w:type="spellStart"/>
-      <w:r>
-        <w:rPr>
-          <w:lang w:val="en-US"/>
-        </w:rPr>
-        <w:t>GeoServer</w:t>
-      </w:r>
-      <w:proofErr w:type="spellEnd"/>
-      <w:r>
-        <w:rPr>
-          <w:lang w:val="en-US"/>
-        </w:rPr>
-        <w:t xml:space="preserve"> community.</w:t>
+        <w:t>In order to provide some control and leadership to the development of geoserver the developers use what they call a “Project Steering Committee” (PSC). The PSC is responsible for determining the direction the project takes, what changes are made to the core code, what major features are added and it also has the decision on any change that may affect the GeoServer community.</w:t>
       </w:r>
     </w:p>
     <w:p>
@@ -332,49 +248,7 @@
         <w:rPr>
           <w:lang w:val="en-US"/>
         </w:rPr>
-        <w:t xml:space="preserve">Changes to </w:t>
-      </w:r>
-      <w:proofErr w:type="spellStart"/>
-      <w:r>
-        <w:rPr>
-          <w:lang w:val="en-US"/>
-        </w:rPr>
-        <w:t>geoserver</w:t>
-      </w:r>
-      <w:proofErr w:type="spellEnd"/>
-      <w:r>
-        <w:rPr>
-          <w:lang w:val="en-US"/>
-        </w:rPr>
-        <w:t xml:space="preserve"> can be proposed by anyone as what the developers call </w:t>
-      </w:r>
-      <w:proofErr w:type="spellStart"/>
-      <w:r>
-        <w:rPr>
-          <w:lang w:val="en-US"/>
-        </w:rPr>
-        <w:t>GeoServer</w:t>
-      </w:r>
-      <w:proofErr w:type="spellEnd"/>
-      <w:r>
-        <w:rPr>
-          <w:lang w:val="en-US"/>
-        </w:rPr>
-        <w:t xml:space="preserve"> Improvement Proposals (GSIP). These proposals are then reviewed, accepted or denied by the PSC. Anyone can participate in the discussions over proposals. There is an attempt to keep close contact between </w:t>
-      </w:r>
-      <w:proofErr w:type="gramStart"/>
-      <w:r>
-        <w:rPr>
-          <w:lang w:val="en-US"/>
-        </w:rPr>
-        <w:t>users(</w:t>
-      </w:r>
-      <w:proofErr w:type="gramEnd"/>
-      <w:r>
-        <w:rPr>
-          <w:lang w:val="en-US"/>
-        </w:rPr>
-        <w:t xml:space="preserve">clients) and developers, which can be the same. The development is therefore heavily prototype based. Most non critical changes result from prototypes from independent user </w:t>
+        <w:t xml:space="preserve">Changes to geoserver can be proposed by anyone as what the developers call GeoServer Improvement Proposals (GSIP). These proposals are then reviewed, accepted or denied by the PSC. Anyone can participate in the discussions over proposals. There is an attempt to keep close contact between users(clients) and developers, which can be the same. The development is therefore heavily prototype based. Most non critical changes result from prototypes from independent user </w:t>
       </w:r>
       <w:r>
         <w:rPr>
@@ -386,21 +260,7 @@
         <w:rPr>
           <w:lang w:val="en-US"/>
         </w:rPr>
-        <w:t xml:space="preserve"> that lead to GSIPs when mature enough, and eventually to pull requests. </w:t>
-      </w:r>
-      <w:proofErr w:type="gramStart"/>
-      <w:r>
-        <w:rPr>
-          <w:lang w:val="en-US"/>
-        </w:rPr>
-        <w:t>Once approved a GSIP will get a JIRA tracking number.</w:t>
-      </w:r>
-      <w:proofErr w:type="gramEnd"/>
-      <w:r>
-        <w:rPr>
-          <w:lang w:val="en-US"/>
-        </w:rPr>
-        <w:t xml:space="preserve"> This is how requirements are handled. Users propose changes, the PSC votes on them and they are added to a backlog similar to how Scrum works. Accepted proposed changes can be added to the release currently </w:t>
+        <w:t xml:space="preserve"> that lead to GSIPs when mature enough, and eventually to pull requests. Once approved a GSIP will get a JIRA tracking number. This is how requirements are handled. Users propose changes, the PSC votes on them and they are added to a backlog similar to how Scrum works. Accepted proposed changes can be added to the release currently </w:t>
       </w:r>
       <w:r>
         <w:rPr>
@@ -459,21 +319,7 @@
         <w:rPr>
           <w:lang w:val="en-US"/>
         </w:rPr>
-        <w:t xml:space="preserve">The project’s design is very collaborative and transparent to the </w:t>
-      </w:r>
-      <w:proofErr w:type="spellStart"/>
-      <w:r>
-        <w:rPr>
-          <w:lang w:val="en-US"/>
-        </w:rPr>
-        <w:t>userbase</w:t>
-      </w:r>
-      <w:proofErr w:type="spellEnd"/>
-      <w:r>
-        <w:rPr>
-          <w:lang w:val="en-US"/>
-        </w:rPr>
-        <w:t xml:space="preserve"> which can itself take part in the discussion. Even the core developers and PSC members have to go through GSIP process to make major changes. </w:t>
+        <w:t xml:space="preserve">The project’s design is very collaborative and transparent to the userbase which can itself take part in the discussion. Even the core developers and PSC members have to go through GSIP process to make major changes. </w:t>
       </w:r>
     </w:p>
     <w:p>
@@ -495,33 +341,11 @@
           <w:lang w:val="en-US"/>
         </w:rPr>
       </w:pPr>
-      <w:proofErr w:type="gramStart"/>
-      <w:r>
-        <w:rPr>
-          <w:lang w:val="en-US"/>
-        </w:rPr>
-        <w:t>Example pull</w:t>
-      </w:r>
-      <w:proofErr w:type="gramEnd"/>
-      <w:r>
-        <w:rPr>
-          <w:lang w:val="en-US"/>
-        </w:rPr>
-        <w:t xml:space="preserve"> </w:t>
-      </w:r>
-      <w:proofErr w:type="spellStart"/>
-      <w:r>
-        <w:rPr>
-          <w:lang w:val="en-US"/>
-        </w:rPr>
-        <w:t>req</w:t>
-      </w:r>
-      <w:proofErr w:type="spellEnd"/>
-      <w:r>
-        <w:rPr>
-          <w:lang w:val="en-US"/>
-        </w:rPr>
-        <w:t xml:space="preserve"> with attached GSIP:</w:t>
+      <w:r>
+        <w:rPr>
+          <w:lang w:val="en-US"/>
+        </w:rPr>
+        <w:t>Example pull req with attached GSIP:</w:t>
       </w:r>
     </w:p>
     <w:p>
@@ -562,35 +386,7 @@
         <w:rPr>
           <w:lang w:val="en-US"/>
         </w:rPr>
-        <w:t xml:space="preserve"> The </w:t>
-      </w:r>
-      <w:proofErr w:type="spellStart"/>
-      <w:r>
-        <w:rPr>
-          <w:lang w:val="en-US"/>
-        </w:rPr>
-        <w:t>geoserver</w:t>
-      </w:r>
-      <w:proofErr w:type="spellEnd"/>
-      <w:r>
-        <w:rPr>
-          <w:lang w:val="en-US"/>
-        </w:rPr>
-        <w:t xml:space="preserve"> documentation provides extensive guidelines for any would be contributors and some tutorials on setting up to develop for </w:t>
-      </w:r>
-      <w:proofErr w:type="spellStart"/>
-      <w:r>
-        <w:rPr>
-          <w:lang w:val="en-US"/>
-        </w:rPr>
-        <w:t>geoserver</w:t>
-      </w:r>
-      <w:proofErr w:type="spellEnd"/>
-      <w:r>
-        <w:rPr>
-          <w:lang w:val="en-US"/>
-        </w:rPr>
-        <w:t>, although some of the documentation appears to be outdated.</w:t>
+        <w:t xml:space="preserve"> The geoserver documentation provides extensive guidelines for any would be contributors and some tutorials on setting up to develop for geoserver, although some of the documentation appears to be outdated.</w:t>
       </w:r>
     </w:p>
     <w:p>
@@ -648,21 +444,7 @@
         <w:rPr>
           <w:lang w:val="en-US"/>
         </w:rPr>
-        <w:t xml:space="preserve">There are many ways through which users can voice their opinions on the state of </w:t>
-      </w:r>
-      <w:proofErr w:type="spellStart"/>
-      <w:r>
-        <w:rPr>
-          <w:lang w:val="en-US"/>
-        </w:rPr>
-        <w:t>geoserver</w:t>
-      </w:r>
-      <w:proofErr w:type="spellEnd"/>
-      <w:r>
-        <w:rPr>
-          <w:lang w:val="en-US"/>
-        </w:rPr>
-        <w:t>, and they can, as has been mentioned, do it throughout the whole development process.</w:t>
+        <w:t>There are many ways through which users can voice their opinions on the state of geoserver, and they can, as has been mentioned, do it throughout the whole development process.</w:t>
       </w:r>
       <w:r>
         <w:rPr>
@@ -694,21 +476,7 @@
         <w:rPr>
           <w:lang w:val="en-US"/>
         </w:rPr>
-        <w:t xml:space="preserve">Because of its transparent development, which allows users to see how development proceeds, the way any end user can suggest improvements, report bugs, request features and even become themselves developers </w:t>
-      </w:r>
-      <w:proofErr w:type="spellStart"/>
-      <w:r>
-        <w:rPr>
-          <w:lang w:val="en-US"/>
-        </w:rPr>
-        <w:t>geoserver</w:t>
-      </w:r>
-      <w:proofErr w:type="spellEnd"/>
-      <w:r>
-        <w:rPr>
-          <w:lang w:val="en-US"/>
-        </w:rPr>
-        <w:t xml:space="preserve"> can very quickly respond to changes in user’s needs. The fact that anyone can access the source code and the branches for older releases also allows users for whom upgrading is impossible to adopt smaller changes and fixes.</w:t>
+        <w:t>Because of its transparent development, which allows users to see how development proceeds, the way any end user can suggest improvements, report bugs, request features and even become themselves developers geoserver can very quickly respond to changes in user’s needs. The fact that anyone can access the source code and the branches for older releases also allows users for whom upgrading is impossible to adopt smaller changes and fixes.</w:t>
       </w:r>
     </w:p>
     <w:p>
@@ -756,21 +524,7 @@
         <w:rPr>
           <w:lang w:val="en-US"/>
         </w:rPr>
-        <w:t xml:space="preserve">Agile software development is based on 12 main principles which we’ll now compare to what we have observed from </w:t>
-      </w:r>
-      <w:proofErr w:type="spellStart"/>
-      <w:r>
-        <w:rPr>
-          <w:lang w:val="en-US"/>
-        </w:rPr>
-        <w:t>GeoServer’s</w:t>
-      </w:r>
-      <w:proofErr w:type="spellEnd"/>
-      <w:r>
-        <w:rPr>
-          <w:lang w:val="en-US"/>
-        </w:rPr>
-        <w:t xml:space="preserve"> development process:</w:t>
+        <w:t>Agile software development is based on 12 main principles which we’ll now compare to what we have observed from GeoServer’s development process:</w:t>
       </w:r>
     </w:p>
     <w:p>
@@ -804,19 +558,11 @@
           <w:lang w:val="en-US"/>
         </w:rPr>
       </w:pPr>
-      <w:proofErr w:type="spellStart"/>
-      <w:r>
-        <w:rPr>
-          <w:lang w:val="en-US"/>
-        </w:rPr>
-        <w:t>GeoServer</w:t>
-      </w:r>
-      <w:proofErr w:type="spellEnd"/>
-      <w:r>
-        <w:rPr>
-          <w:lang w:val="en-US"/>
-        </w:rPr>
-        <w:t xml:space="preserve"> is setup so that every month there’s a minor release which allows them to deliver quick fixes and tweaks to their users very quickly</w:t>
+      <w:r>
+        <w:rPr>
+          <w:lang w:val="en-US"/>
+        </w:rPr>
+        <w:t>GeoServer is setup so that every month there’s a minor release which allows them to deliver quick fixes and tweaks to their users very quickly</w:t>
       </w:r>
     </w:p>
     <w:p>
@@ -912,56 +658,20 @@
         <w:rPr>
           <w:lang w:val="en-US"/>
         </w:rPr>
-        <w:t xml:space="preserve">This doesn’t really apply to </w:t>
-      </w:r>
-      <w:proofErr w:type="spellStart"/>
-      <w:r>
-        <w:rPr>
-          <w:lang w:val="en-US"/>
-        </w:rPr>
-        <w:t>GeoServer</w:t>
-      </w:r>
-      <w:proofErr w:type="spellEnd"/>
-      <w:r>
-        <w:rPr>
-          <w:lang w:val="en-US"/>
-        </w:rPr>
-        <w:t xml:space="preserve"> being </w:t>
-      </w:r>
-      <w:proofErr w:type="gramStart"/>
-      <w:r>
-        <w:rPr>
-          <w:lang w:val="en-US"/>
-        </w:rPr>
-        <w:t>a free</w:t>
-      </w:r>
-      <w:proofErr w:type="gramEnd"/>
-      <w:r>
-        <w:rPr>
-          <w:lang w:val="en-US"/>
-        </w:rPr>
-        <w:t xml:space="preserve"> and open source software. The community supporting the project, including the core developers end up doing whatever work there is on the business side of things so cooperation is a given.</w:t>
-      </w:r>
-    </w:p>
-    <w:p>
-      <w:pPr>
-        <w:rPr>
-          <w:lang w:val="en-US"/>
-        </w:rPr>
-      </w:pPr>
-      <w:proofErr w:type="spellStart"/>
-      <w:r>
-        <w:rPr>
-          <w:lang w:val="en-US"/>
-        </w:rPr>
-        <w:t>GeoServer</w:t>
-      </w:r>
-      <w:proofErr w:type="spellEnd"/>
-      <w:r>
-        <w:rPr>
-          <w:lang w:val="en-US"/>
-        </w:rPr>
-        <w:t xml:space="preserve"> is an open source and free software, but there are many companies that use it and also that provide paid support and training for its users. As any other users they can participate in the development and some core developers work in fact for some of these companies.</w:t>
+        <w:t>This doesn’t really apply to GeoServer being a free and open source software. The community supporting the project, including the core developers end up doing whatever work there is on the business side of things so cooperation is a given.</w:t>
+      </w:r>
+    </w:p>
+    <w:p>
+      <w:pPr>
+        <w:rPr>
+          <w:lang w:val="en-US"/>
+        </w:rPr>
+      </w:pPr>
+      <w:r>
+        <w:rPr>
+          <w:lang w:val="en-US"/>
+        </w:rPr>
+        <w:t>GeoServer is an open source and free software, but there are many companies that use it and also that provide paid support and training for its users. As any other users they can participate in the development and some core developers work in fact for some of these companies.</w:t>
       </w:r>
     </w:p>
     <w:p>
@@ -993,21 +703,7 @@
         <w:rPr>
           <w:lang w:val="en-US"/>
         </w:rPr>
-        <w:t xml:space="preserve">The work for </w:t>
-      </w:r>
-      <w:proofErr w:type="spellStart"/>
-      <w:r>
-        <w:rPr>
-          <w:lang w:val="en-US"/>
-        </w:rPr>
-        <w:t>GeoServer</w:t>
-      </w:r>
-      <w:proofErr w:type="spellEnd"/>
-      <w:r>
-        <w:rPr>
-          <w:lang w:val="en-US"/>
-        </w:rPr>
-        <w:t xml:space="preserve"> is done on a voluntary basis, so </w:t>
+        <w:t xml:space="preserve">The work for GeoServer is done on a voluntary basis, so </w:t>
       </w:r>
       <w:r>
         <w:rPr>
@@ -1083,21 +779,7 @@
         <w:rPr>
           <w:lang w:val="en-US"/>
         </w:rPr>
-        <w:t xml:space="preserve">The </w:t>
-      </w:r>
-      <w:proofErr w:type="spellStart"/>
-      <w:r>
-        <w:rPr>
-          <w:lang w:val="en-US"/>
-        </w:rPr>
-        <w:t>GeoServer</w:t>
-      </w:r>
-      <w:proofErr w:type="spellEnd"/>
-      <w:r>
-        <w:rPr>
-          <w:lang w:val="en-US"/>
-        </w:rPr>
-        <w:t xml:space="preserve"> Project recognizes that it is run those who are actually doing the work, and thus we want to avoid high overhead for ‘getting things done’.</w:t>
+        <w:t>The GeoServer Project recognizes that it is run those who are actually doing the work, and thus we want to avoid high overhead for ‘getting things done’.</w:t>
       </w:r>
       <w:r>
         <w:rPr>
@@ -1116,21 +798,7 @@
         <w:rPr>
           <w:lang w:val="en-US"/>
         </w:rPr>
-        <w:t xml:space="preserve">The quote above was taken from the </w:t>
-      </w:r>
-      <w:proofErr w:type="spellStart"/>
-      <w:r>
-        <w:rPr>
-          <w:lang w:val="en-US"/>
-        </w:rPr>
-        <w:t>geoserver</w:t>
-      </w:r>
-      <w:proofErr w:type="spellEnd"/>
-      <w:r>
-        <w:rPr>
-          <w:lang w:val="en-US"/>
-        </w:rPr>
-        <w:t xml:space="preserve"> documentation. Since the work being done here is on a volunteer basis </w:t>
+        <w:t xml:space="preserve">The quote above was taken from the geoserver documentation. Since the work being done here is on a volunteer basis </w:t>
       </w:r>
       <w:r>
         <w:rPr>
@@ -1183,21 +851,7 @@
         <w:rPr>
           <w:lang w:val="en-US"/>
         </w:rPr>
-        <w:t xml:space="preserve">We have some doubts as to the team’s ability to maintain a constant pace due to the dependence on voluntary work, despite the main contributors seeming very motivated. There’s always the risk of more pressing issues disrupting the time they dedicate to the project before adequate replacements join the team. There is an effort towards a constant rhythm as evidenced by the release schedule and the fact that it has been adhered to </w:t>
-      </w:r>
-      <w:proofErr w:type="gramStart"/>
-      <w:r>
-        <w:rPr>
-          <w:lang w:val="en-US"/>
-        </w:rPr>
-        <w:t>strictly(</w:t>
-      </w:r>
-      <w:proofErr w:type="gramEnd"/>
-      <w:r>
-        <w:rPr>
-          <w:lang w:val="en-US"/>
-        </w:rPr>
-        <w:t>for how long?)</w:t>
+        <w:t>We have some doubts as to the team’s ability to maintain a constant pace due to the dependence on voluntary work, despite the main contributors seeming very motivated. There’s always the risk of more pressing issues disrupting the time they dedicate to the project before adequate replacements join the team. There is an effort towards a constant rhythm as evidenced by the release schedule and the fact that it has been adhered to strictly(for how long?)</w:t>
       </w:r>
     </w:p>
     <w:p>
@@ -1229,21 +883,7 @@
         <w:rPr>
           <w:lang w:val="en-US"/>
         </w:rPr>
-        <w:t xml:space="preserve">The core </w:t>
-      </w:r>
-      <w:proofErr w:type="gramStart"/>
-      <w:r>
-        <w:rPr>
-          <w:lang w:val="en-US"/>
-        </w:rPr>
-        <w:t>team reviews the code and pull</w:t>
-      </w:r>
-      <w:proofErr w:type="gramEnd"/>
-      <w:r>
-        <w:rPr>
-          <w:lang w:val="en-US"/>
-        </w:rPr>
-        <w:t xml:space="preserve"> requests to ensure code quality is up to their standard, and through the PSC they also control the design and architecture.</w:t>
+        <w:t>The core team reviews the code and pull requests to ensure code quality is up to their standard, and through the PSC they also control the design and architecture.</w:t>
       </w:r>
     </w:p>
     <w:p>
@@ -1307,21 +947,7 @@
         <w:rPr>
           <w:lang w:val="en-US"/>
         </w:rPr>
-        <w:t xml:space="preserve">Most of </w:t>
-      </w:r>
-      <w:proofErr w:type="spellStart"/>
-      <w:r>
-        <w:rPr>
-          <w:lang w:val="en-US"/>
-        </w:rPr>
-        <w:t>GeoServer’s</w:t>
-      </w:r>
-      <w:proofErr w:type="spellEnd"/>
-      <w:r>
-        <w:rPr>
-          <w:lang w:val="en-US"/>
-        </w:rPr>
-        <w:t xml:space="preserve"> contributors, including the core developers, do their development work on self-organized teams (most work seems to be done individually) on their personal forks, working on features and changes that they themselves have proposed. </w:t>
+        <w:t xml:space="preserve">Most of GeoServer’s contributors, including the core developers, do their development work on self-organized teams (most work seems to be done individually) on their personal forks, working on features and changes that they themselves have proposed. </w:t>
       </w:r>
     </w:p>
     <w:p>
@@ -1366,35 +992,13 @@
         <w:rPr>
           <w:lang w:val="en-US"/>
         </w:rPr>
-        <w:t xml:space="preserve">The way </w:t>
-      </w:r>
-      <w:proofErr w:type="spellStart"/>
-      <w:r>
-        <w:rPr>
-          <w:lang w:val="en-US"/>
-        </w:rPr>
-        <w:t>geoserver</w:t>
-      </w:r>
-      <w:proofErr w:type="spellEnd"/>
-      <w:r>
-        <w:rPr>
-          <w:lang w:val="en-US"/>
-        </w:rPr>
-        <w:t xml:space="preserve"> is being developed takes a lot of cues from the agile development principles.</w:t>
-      </w:r>
-      <w:r>
-        <w:rPr>
-          <w:lang w:val="en-US"/>
-        </w:rPr>
-        <w:t xml:space="preserve"> There is constant back and forth between developers and users, they respond quickly to change, development is geared towards prototyping both for core developers and other contributors, developers are self-organized and often self-sufficient prior to integration of their work. </w:t>
-      </w:r>
-      <w:bookmarkStart w:id="0" w:name="_GoBack"/>
-      <w:bookmarkEnd w:id="0"/>
-      <w:r>
-        <w:rPr>
-          <w:lang w:val="en-US"/>
-        </w:rPr>
-        <w:t xml:space="preserve"> </w:t>
+        <w:t>The way geoserver is being developed takes a lot of cues from the agile development principles.</w:t>
+      </w:r>
+      <w:r>
+        <w:rPr>
+          <w:lang w:val="en-US"/>
+        </w:rPr>
+        <w:t xml:space="preserve"> There is constant back and forth between developers and users, they respond quickly to change, development is geared towards prototyping both for core developers and other contributors, developers are self-organized and often self-sufficient prior to integration of their work.  </w:t>
       </w:r>
     </w:p>
     <w:sectPr>

</xml_diff>